<commit_message>
Exercise 2.2 Upload Work Materials
</commit_message>
<xml_diff>
--- a/Week2/Week 2 Exercise.docx
+++ b/Week2/Week 2 Exercise.docx
@@ -30,14 +30,12 @@
       <w:r>
         <w:t xml:space="preserve"> Exercise: </w:t>
       </w:r>
-      <w:proofErr w:type="gramStart"/>
       <w:r>
         <w:t xml:space="preserve">3 </w:t>
       </w:r>
       <w:r>
         <w:t>line</w:t>
       </w:r>
-      <w:proofErr w:type="gramEnd"/>
       <w:r>
         <w:t xml:space="preserve"> charts, 3 </w:t>
       </w:r>
@@ -47,6 +45,12 @@
       <w:r>
         <w:t xml:space="preserve"> charts</w:t>
       </w:r>
+      <w:r>
+        <w:t xml:space="preserve"> using Python</w:t>
+      </w:r>
+      <w:r>
+        <w:t>, R and Tableau</w:t>
+      </w:r>
     </w:p>
     <w:p>
       <w:r>
@@ -57,37 +61,8 @@
       </w:r>
     </w:p>
     <w:p>
-      <w:proofErr w:type="spellStart"/>
-      <w:r>
-        <w:t>Git</w:t>
-      </w:r>
-      <w:proofErr w:type="spellEnd"/>
-      <w:r>
-        <w:t xml:space="preserve"> Repo Location: </w:t>
-      </w:r>
-    </w:p>
-    <w:p>
-      <w:proofErr w:type="spellStart"/>
-      <w:r>
-        <w:t>PowerBi</w:t>
-      </w:r>
-      <w:proofErr w:type="spellEnd"/>
-      <w:r>
-        <w:t xml:space="preserve"> </w:t>
-      </w:r>
-      <w:proofErr w:type="spellStart"/>
-      <w:r>
-        <w:t>pbix</w:t>
-      </w:r>
-      <w:proofErr w:type="spellEnd"/>
-      <w:r>
-        <w:t xml:space="preserve">: </w:t>
-      </w:r>
-    </w:p>
-    <w:p/>
-    <w:p>
-      <w:r>
-        <w:t>All R and Python scripts and generated plots are located on this Repo:</w:t>
+      <w:r>
+        <w:t xml:space="preserve">Git Repo Location: </w:t>
       </w:r>
     </w:p>
     <w:p>
@@ -96,17 +71,43 @@
           <w:rPr>
             <w:rStyle w:val="Hyperlink"/>
           </w:rPr>
-          <w:t>https://github.com/adanque/DSC640/tree/master/Week</w:t>
+          <w:t>https://github.com/adanque/DSC640</w:t>
         </w:r>
+      </w:hyperlink>
+    </w:p>
+    <w:p>
+      <w:r>
+        <w:t xml:space="preserve">All </w:t>
+      </w:r>
+      <w:r>
+        <w:t xml:space="preserve">Python, R and </w:t>
+      </w:r>
+      <w:r>
+        <w:t>Tableau twb</w:t>
+      </w:r>
+      <w:r>
+        <w:t xml:space="preserve"> </w:t>
+      </w:r>
+      <w:r>
+        <w:t xml:space="preserve">scripts and </w:t>
+      </w:r>
+      <w:r>
+        <w:t xml:space="preserve">dataset &amp; </w:t>
+      </w:r>
+      <w:r>
+        <w:t>generated plots are located on this Repo:</w:t>
+      </w:r>
+    </w:p>
+    <w:p>
+      <w:hyperlink r:id="rId5" w:history="1">
         <w:r>
           <w:rPr>
             <w:rStyle w:val="Hyperlink"/>
           </w:rPr>
-          <w:t>2</w:t>
+          <w:t>https://github.com/adanque/DSC640/tree/master/Week2</w:t>
         </w:r>
       </w:hyperlink>
     </w:p>
-    <w:p/>
     <w:p/>
     <w:p>
       <w:r>
@@ -125,51 +126,6 @@
             <wp:extent cx="4915326" cy="3718882"/>
             <wp:effectExtent l="0" t="0" r="0" b="0"/>
             <wp:docPr id="2" name="Picture 2"/>
-            <wp:cNvGraphicFramePr>
-              <a:graphicFrameLocks xmlns:a="http://schemas.openxmlformats.org/drawingml/2006/main" noChangeAspect="1"/>
-            </wp:cNvGraphicFramePr>
-            <a:graphic xmlns:a="http://schemas.openxmlformats.org/drawingml/2006/main">
-              <a:graphicData uri="http://schemas.openxmlformats.org/drawingml/2006/picture">
-                <pic:pic xmlns:pic="http://schemas.openxmlformats.org/drawingml/2006/picture">
-                  <pic:nvPicPr>
-                    <pic:cNvPr id="1" name=""/>
-                    <pic:cNvPicPr/>
-                  </pic:nvPicPr>
-                  <pic:blipFill>
-                    <a:blip r:embed="rId5"/>
-                    <a:stretch>
-                      <a:fillRect/>
-                    </a:stretch>
-                  </pic:blipFill>
-                  <pic:spPr>
-                    <a:xfrm>
-                      <a:off x="0" y="0"/>
-                      <a:ext cx="4915326" cy="3718882"/>
-                    </a:xfrm>
-                    <a:prstGeom prst="rect">
-                      <a:avLst/>
-                    </a:prstGeom>
-                  </pic:spPr>
-                </pic:pic>
-              </a:graphicData>
-            </a:graphic>
-          </wp:inline>
-        </w:drawing>
-      </w:r>
-    </w:p>
-    <w:p>
-      <w:r>
-        <w:t>R</w:t>
-      </w:r>
-    </w:p>
-    <w:p>
-      <w:r>
-        <w:lastRenderedPageBreak/>
-        <w:drawing>
-          <wp:inline distT="0" distB="0" distL="0" distR="0" wp14:anchorId="1CB8C5FB" wp14:editId="1EC63D3B">
-            <wp:extent cx="5943600" cy="5361940"/>
-            <wp:effectExtent l="0" t="0" r="0" b="0"/>
-            <wp:docPr id="4" name="Picture 4"/>
             <wp:cNvGraphicFramePr>
               <a:graphicFrameLocks xmlns:a="http://schemas.openxmlformats.org/drawingml/2006/main" noChangeAspect="1"/>
             </wp:cNvGraphicFramePr>
@@ -189,7 +145,7 @@
                   <pic:spPr>
                     <a:xfrm>
                       <a:off x="0" y="0"/>
-                      <a:ext cx="5943600" cy="5361940"/>
+                      <a:ext cx="4915326" cy="3718882"/>
                     </a:xfrm>
                     <a:prstGeom prst="rect">
                       <a:avLst/>
@@ -204,17 +160,17 @@
     </w:p>
     <w:p>
       <w:r>
-        <w:t>Tableau</w:t>
+        <w:t>R</w:t>
       </w:r>
     </w:p>
     <w:p>
       <w:r>
         <w:lastRenderedPageBreak/>
         <w:drawing>
-          <wp:inline distT="0" distB="0" distL="0" distR="0" wp14:anchorId="72C14E29" wp14:editId="15CF8B7D">
-            <wp:extent cx="5943600" cy="4375150"/>
-            <wp:effectExtent l="0" t="0" r="0" b="6350"/>
-            <wp:docPr id="5" name="Picture 5"/>
+          <wp:inline distT="0" distB="0" distL="0" distR="0" wp14:anchorId="1CB8C5FB" wp14:editId="1EC63D3B">
+            <wp:extent cx="5943600" cy="5361940"/>
+            <wp:effectExtent l="0" t="0" r="0" b="0"/>
+            <wp:docPr id="4" name="Picture 4"/>
             <wp:cNvGraphicFramePr>
               <a:graphicFrameLocks xmlns:a="http://schemas.openxmlformats.org/drawingml/2006/main" noChangeAspect="1"/>
             </wp:cNvGraphicFramePr>
@@ -234,7 +190,7 @@
                   <pic:spPr>
                     <a:xfrm>
                       <a:off x="0" y="0"/>
-                      <a:ext cx="5943600" cy="4375150"/>
+                      <a:ext cx="5943600" cy="5361940"/>
                     </a:xfrm>
                     <a:prstGeom prst="rect">
                       <a:avLst/>
@@ -247,33 +203,19 @@
         </w:drawing>
       </w:r>
     </w:p>
-    <w:p/>
-    <w:p/>
-    <w:p/>
-    <w:p/>
-    <w:p/>
-    <w:p/>
-    <w:p/>
-    <w:p/>
-    <w:p/>
-    <w:p>
-      <w:r>
-        <w:t>Step Chart</w:t>
-      </w:r>
-    </w:p>
-    <w:p>
-      <w:r>
-        <w:t>Python</w:t>
+    <w:p>
+      <w:r>
+        <w:t>Tableau</w:t>
       </w:r>
     </w:p>
     <w:p>
       <w:r>
         <w:lastRenderedPageBreak/>
         <w:drawing>
-          <wp:inline distT="0" distB="0" distL="0" distR="0" wp14:anchorId="538A5097" wp14:editId="7C42A597">
-            <wp:extent cx="4915326" cy="3711262"/>
-            <wp:effectExtent l="0" t="0" r="0" b="3810"/>
-            <wp:docPr id="1" name="Picture 1"/>
+          <wp:inline distT="0" distB="0" distL="0" distR="0" wp14:anchorId="72C14E29" wp14:editId="15CF8B7D">
+            <wp:extent cx="5943600" cy="4375150"/>
+            <wp:effectExtent l="0" t="0" r="0" b="6350"/>
+            <wp:docPr id="5" name="Picture 5"/>
             <wp:cNvGraphicFramePr>
               <a:graphicFrameLocks xmlns:a="http://schemas.openxmlformats.org/drawingml/2006/main" noChangeAspect="1"/>
             </wp:cNvGraphicFramePr>
@@ -293,7 +235,7 @@
                   <pic:spPr>
                     <a:xfrm>
                       <a:off x="0" y="0"/>
-                      <a:ext cx="4915326" cy="3711262"/>
+                      <a:ext cx="5943600" cy="4375150"/>
                     </a:xfrm>
                     <a:prstGeom prst="rect">
                       <a:avLst/>
@@ -307,19 +249,32 @@
       </w:r>
     </w:p>
     <w:p/>
-    <w:p>
-      <w:r>
-        <w:t>R</w:t>
+    <w:p/>
+    <w:p/>
+    <w:p/>
+    <w:p/>
+    <w:p/>
+    <w:p/>
+    <w:p/>
+    <w:p/>
+    <w:p>
+      <w:r>
+        <w:t>Step Chart</w:t>
+      </w:r>
+    </w:p>
+    <w:p>
+      <w:r>
+        <w:t>Python</w:t>
       </w:r>
     </w:p>
     <w:p>
       <w:r>
         <w:lastRenderedPageBreak/>
         <w:drawing>
-          <wp:inline distT="0" distB="0" distL="0" distR="0" wp14:anchorId="00F91E9A" wp14:editId="61B690D6">
-            <wp:extent cx="5943600" cy="5323840"/>
-            <wp:effectExtent l="0" t="0" r="0" b="0"/>
-            <wp:docPr id="3" name="Picture 3"/>
+          <wp:inline distT="0" distB="0" distL="0" distR="0" wp14:anchorId="538A5097" wp14:editId="7C42A597">
+            <wp:extent cx="4915326" cy="3711262"/>
+            <wp:effectExtent l="0" t="0" r="0" b="3810"/>
+            <wp:docPr id="1" name="Picture 1"/>
             <wp:cNvGraphicFramePr>
               <a:graphicFrameLocks xmlns:a="http://schemas.openxmlformats.org/drawingml/2006/main" noChangeAspect="1"/>
             </wp:cNvGraphicFramePr>
@@ -339,6 +294,52 @@
                   <pic:spPr>
                     <a:xfrm>
                       <a:off x="0" y="0"/>
+                      <a:ext cx="4915326" cy="3711262"/>
+                    </a:xfrm>
+                    <a:prstGeom prst="rect">
+                      <a:avLst/>
+                    </a:prstGeom>
+                  </pic:spPr>
+                </pic:pic>
+              </a:graphicData>
+            </a:graphic>
+          </wp:inline>
+        </w:drawing>
+      </w:r>
+    </w:p>
+    <w:p/>
+    <w:p>
+      <w:r>
+        <w:t>R</w:t>
+      </w:r>
+    </w:p>
+    <w:p>
+      <w:r>
+        <w:lastRenderedPageBreak/>
+        <w:drawing>
+          <wp:inline distT="0" distB="0" distL="0" distR="0" wp14:anchorId="00F91E9A" wp14:editId="61B690D6">
+            <wp:extent cx="5943600" cy="5323840"/>
+            <wp:effectExtent l="0" t="0" r="0" b="0"/>
+            <wp:docPr id="3" name="Picture 3"/>
+            <wp:cNvGraphicFramePr>
+              <a:graphicFrameLocks xmlns:a="http://schemas.openxmlformats.org/drawingml/2006/main" noChangeAspect="1"/>
+            </wp:cNvGraphicFramePr>
+            <a:graphic xmlns:a="http://schemas.openxmlformats.org/drawingml/2006/main">
+              <a:graphicData uri="http://schemas.openxmlformats.org/drawingml/2006/picture">
+                <pic:pic xmlns:pic="http://schemas.openxmlformats.org/drawingml/2006/picture">
+                  <pic:nvPicPr>
+                    <pic:cNvPr id="1" name=""/>
+                    <pic:cNvPicPr/>
+                  </pic:nvPicPr>
+                  <pic:blipFill>
+                    <a:blip r:embed="rId10"/>
+                    <a:stretch>
+                      <a:fillRect/>
+                    </a:stretch>
+                  </pic:blipFill>
+                  <pic:spPr>
+                    <a:xfrm>
+                      <a:off x="0" y="0"/>
                       <a:ext cx="5943600" cy="5323840"/>
                     </a:xfrm>
                     <a:prstGeom prst="rect">
@@ -377,7 +378,7 @@
                     <pic:cNvPicPr/>
                   </pic:nvPicPr>
                   <pic:blipFill>
-                    <a:blip r:embed="rId10"/>
+                    <a:blip r:embed="rId11"/>
                     <a:stretch>
                       <a:fillRect/>
                     </a:stretch>

</xml_diff>